<commit_message>
Add examples from FMT
</commit_message>
<xml_diff>
--- a/Mieszko-Wrzeszczyński-praca-inż.docx
+++ b/Mieszko-Wrzeszczyński-praca-inż.docx
@@ -9720,7 +9720,13 @@
         <w:pStyle w:val="Akapitzlist"/>
       </w:pPr>
       <w:r>
-        <w:t xml:space="preserve">Jest to biblioteka, która łączy w sobie zastosowanie zarówno wzorców obserwator jak i iterator, a ponadto zawiera też implementacje elementów paradygmatu funkcyjnego. Połącznie tych trzech głównych składowych pozwala na manipulacje danymi </w:t>
+        <w:t>Jest to biblioteka, która łączy w sobie zastosowani</w:t>
+      </w:r>
+      <w:r>
+        <w:t>e zarówno wzorców obserwator</w:t>
+      </w:r>
+      <w:r>
+        <w:t xml:space="preserve"> i iterator, a ponadto zawiera też implementacje elementów paradygmatu funkcyjnego. Połącznie tych trzech głównych składowych pozwala na manipulacje danymi </w:t>
       </w:r>
       <w:r>
         <w:t>w bardziej deklaratywny sposób, co</w:t>
@@ -9736,7 +9742,36 @@
       </w:r>
       <w:r>
         <w:lastRenderedPageBreak/>
-        <w:t xml:space="preserve">została zaimplementowania w wielu językach programowania takich jak:.Net, Java, JavaScript, Scala czy Swift. W przypadku projektu FindMyTutor została wykorzystana implementacja w języku Java nosząca nazwę RxJava. </w:t>
+        <w:t>została zaimplementowania w wielu językach programowania takich jak:.Net, Java, JavaScript, Scala czy Swift.</w:t>
+      </w:r>
+      <w:sdt>
+        <w:sdtPr>
+          <w:id w:val="-1861815297"/>
+          <w:citation/>
+        </w:sdtPr>
+        <w:sdtContent>
+          <w:r>
+            <w:fldChar w:fldCharType="begin"/>
+          </w:r>
+          <w:r>
+            <w:instrText xml:space="preserve"> CITATION htt14 \l 1045 </w:instrText>
+          </w:r>
+          <w:r>
+            <w:fldChar w:fldCharType="separate"/>
+          </w:r>
+          <w:r>
+            <w:rPr>
+              <w:noProof/>
+            </w:rPr>
+            <w:t xml:space="preserve"> (10)</w:t>
+          </w:r>
+          <w:r>
+            <w:fldChar w:fldCharType="end"/>
+          </w:r>
+        </w:sdtContent>
+      </w:sdt>
+      <w:r>
+        <w:t xml:space="preserve"> W przypadku projektu FindMyTutor została wykorzystana implementacja w języku Java nosząca nazwę RxJava. </w:t>
       </w:r>
     </w:p>
     <w:p>
@@ -10129,8 +10164,6 @@
         <w:t>(15)</w:t>
       </w:r>
     </w:p>
-    <w:p/>
-    <w:p/>
     <w:p>
       <w:pPr>
         <w:pStyle w:val="Nagwek2"/>
@@ -10140,6 +10173,7 @@
         </w:numPr>
       </w:pPr>
       <w:r>
+        <w:lastRenderedPageBreak/>
         <w:t xml:space="preserve">Zastosowania wzorca w bibliotece RxJava </w:t>
       </w:r>
     </w:p>
@@ -10398,20 +10432,11 @@
         </w:sdtContent>
       </w:sdt>
     </w:p>
+    <w:p/>
     <w:p>
       <w:pPr>
         <w:pStyle w:val="Akapitzlist"/>
       </w:pPr>
-    </w:p>
-    <w:p>
-      <w:pPr>
-        <w:pStyle w:val="Akapitzlist"/>
-      </w:pPr>
-    </w:p>
-    <w:p>
-      <w:pPr>
-        <w:pStyle w:val="Akapitzlist"/>
-      </w:pPr>
       <w:r>
         <w:t xml:space="preserve">Sama biblioteka </w:t>
       </w:r>
@@ -10427,6 +10452,41 @@
       <w:r>
         <w:t xml:space="preserve"> </w:t>
       </w:r>
+      <w:r>
+        <w:t>Warto</w:t>
+      </w:r>
+      <w:r>
+        <w:t xml:space="preserve"> </w:t>
+      </w:r>
+      <w:r>
+        <w:t xml:space="preserve">zaznaczyć jednak, że nie wszystkie podane niżej metody są dostępne dla z typów podanych wyżej. Przykładowo podana poniżej metoda fromArray dostępna jest jedynie dla typów: Flowable i Observable. </w:t>
+      </w:r>
+      <w:sdt>
+        <w:sdtPr>
+          <w:id w:val="-409846001"/>
+          <w:citation/>
+        </w:sdtPr>
+        <w:sdtContent>
+          <w:r>
+            <w:fldChar w:fldCharType="begin"/>
+          </w:r>
+          <w:r>
+            <w:instrText xml:space="preserve"> CITATION htt15 \l 1045 </w:instrText>
+          </w:r>
+          <w:r>
+            <w:fldChar w:fldCharType="separate"/>
+          </w:r>
+          <w:r>
+            <w:rPr>
+              <w:noProof/>
+            </w:rPr>
+            <w:t>(12)</w:t>
+          </w:r>
+          <w:r>
+            <w:fldChar w:fldCharType="end"/>
+          </w:r>
+        </w:sdtContent>
+      </w:sdt>
     </w:p>
     <w:p>
       <w:pPr>
@@ -10470,7 +10530,19 @@
               <w:ind w:left="0"/>
             </w:pPr>
             <w:r>
-              <w:t>Pozwala utworzenie obserwatora po przez opakowanie innego typu danych.</w:t>
+              <w:t xml:space="preserve">Pozwala </w:t>
+            </w:r>
+            <w:r>
+              <w:t xml:space="preserve">na </w:t>
+            </w:r>
+            <w:r>
+              <w:t xml:space="preserve">utworzenie </w:t>
+            </w:r>
+            <w:r>
+              <w:t>obiektu obserwowanego</w:t>
+            </w:r>
+            <w:r>
+              <w:t xml:space="preserve"> po przez opakowanie innego typu danych.</w:t>
             </w:r>
           </w:p>
         </w:tc>
@@ -10500,7 +10572,10 @@
               <w:ind w:left="0"/>
             </w:pPr>
             <w:r>
-              <w:t>Jako argument oczekuje typu java.lang.Iterable&lt;T&gt; i emituje elementy tego typu z zachowaniem kolejności.</w:t>
+              <w:t>Jako argument oczekuje typu java.lang.Iterable&lt;T&gt; i emituje elementy teg</w:t>
+            </w:r>
+            <w:r>
+              <w:t>o typu z zachowaniem kolejności elementów.</w:t>
             </w:r>
           </w:p>
         </w:tc>
@@ -10516,10 +10591,7 @@
               <w:ind w:left="0"/>
             </w:pPr>
             <w:r>
-              <w:t>Observable.fromArray</w:t>
-            </w:r>
-            <w:r>
-              <w:t>()</w:t>
+              <w:t>Observable.fromArray()</w:t>
             </w:r>
           </w:p>
         </w:tc>
@@ -10533,7 +10605,10 @@
               <w:ind w:left="0"/>
             </w:pPr>
             <w:r>
-              <w:t>Jako argument przyjmuje tablicę i emituje jej zawartość z zachowaniem kolejności.</w:t>
+              <w:t>Jako argument przyjmuje tablicę i emituje jej zaw</w:t>
+            </w:r>
+            <w:r>
+              <w:t>artość z zachowaniem kolejności elementów.</w:t>
             </w:r>
           </w:p>
         </w:tc>
@@ -10569,28 +10644,22 @@
               <w:ind w:left="0"/>
             </w:pPr>
             <w:r>
-              <w:t xml:space="preserve">Pozwala na utworzenie obserwatora z typu </w:t>
-            </w:r>
-          </w:p>
-          <w:p>
-            <w:pPr>
-              <w:pStyle w:val="Akapitzlist"/>
-              <w:ind w:left="0"/>
-              <w:rPr>
-                <w:lang w:val="en-US"/>
-              </w:rPr>
-            </w:pPr>
-            <w:r>
-              <w:rPr>
-                <w:lang w:val="en-US"/>
-              </w:rPr>
-              <w:t>java.util.concurrent.Callable&lt;V&gt;</w:t>
-            </w:r>
-            <w:r>
-              <w:rPr>
-                <w:lang w:val="en-US"/>
-              </w:rPr>
-              <w:t>.</w:t>
+              <w:t>Pozwala na utworzenie</w:t>
+            </w:r>
+            <w:r>
+              <w:t xml:space="preserve"> obiektu</w:t>
+            </w:r>
+            <w:r>
+              <w:t xml:space="preserve"> </w:t>
+            </w:r>
+            <w:r>
+              <w:t xml:space="preserve">obserwowanego </w:t>
+            </w:r>
+            <w:r>
+              <w:t xml:space="preserve">z typu </w:t>
+            </w:r>
+            <w:r>
+              <w:t>java.util.concurrent.Callable&lt;V&gt;.</w:t>
             </w:r>
           </w:p>
         </w:tc>
@@ -10626,7 +10695,16 @@
               <w:ind w:left="0"/>
             </w:pPr>
             <w:r>
-              <w:t xml:space="preserve">Pozwala na utworzenie obserwatora </w:t>
+              <w:t>Pozwala na utworzenie</w:t>
+            </w:r>
+            <w:r>
+              <w:t xml:space="preserve"> obiektu</w:t>
+            </w:r>
+            <w:r>
+              <w:t xml:space="preserve"> </w:t>
+            </w:r>
+            <w:r>
+              <w:t xml:space="preserve">obserwowanego </w:t>
             </w:r>
             <w:r>
               <w:t xml:space="preserve">z typu </w:t>
@@ -10665,7 +10743,13 @@
               <w:ind w:left="0"/>
             </w:pPr>
             <w:r>
-              <w:t>Tworzy obsewatora, który emituje nieskończoną sekwencje obiektów typu Long w podanym odstępie czasowym.</w:t>
+              <w:t>Tworzy</w:t>
+            </w:r>
+            <w:r>
+              <w:t xml:space="preserve"> obiekt obserwowany</w:t>
+            </w:r>
+            <w:r>
+              <w:t>, który emituje nieskończoną sekwencje obiektów typu Long w podanym odstępie czasowym.</w:t>
             </w:r>
           </w:p>
         </w:tc>
@@ -10809,13 +10893,15 @@
               <w:ind w:left="0"/>
             </w:pPr>
             <w:r>
-              <w:t>Metoda ta zostanie wywołana, gdy po raz ostatni zostanie wywołania metoda onNext i niewywołana została metoda onE</w:t>
+              <w:t xml:space="preserve">Metoda ta zostanie wywołana, gdy po raz </w:t>
+            </w:r>
+            <w:r>
+              <w:lastRenderedPageBreak/>
+              <w:t>ostatni zostanie wywołania metoda onNext i niewywołana została metoda onE</w:t>
             </w:r>
             <w:r>
               <w:t>rror w trakcie emitowania danych.</w:t>
             </w:r>
-            <w:bookmarkStart w:id="11" w:name="_GoBack"/>
-            <w:bookmarkEnd w:id="11"/>
           </w:p>
         </w:tc>
       </w:tr>
@@ -10829,9 +10915,8 @@
       <w:pPr>
         <w:pStyle w:val="Nagwek2"/>
       </w:pPr>
-      <w:bookmarkStart w:id="12" w:name="_Toc535405624"/>
-      <w:r>
-        <w:lastRenderedPageBreak/>
+      <w:bookmarkStart w:id="11" w:name="_Toc535405624"/>
+      <w:r>
         <w:t>Wzorzec</w:t>
       </w:r>
       <w:r>
@@ -10846,7 +10931,7 @@
       <w:r>
         <w:t>iterator</w:t>
       </w:r>
-      <w:bookmarkEnd w:id="12"/>
+      <w:bookmarkEnd w:id="11"/>
     </w:p>
     <w:p>
       <w:pPr>
@@ -10860,7 +10945,16 @@
         <w:pStyle w:val="Akapitzlist"/>
       </w:pPr>
       <w:r>
-        <w:t>Jego celem jest stworzenie jednolitego interfejsu, który zapewnia sekwencyjny dostęp do obiektów znajdujących się w danej kolekcji bez ujawniania ich wewnętrznej struktury.</w:t>
+        <w:t>Jego celem stworzenie</w:t>
+      </w:r>
+      <w:r>
+        <w:t xml:space="preserve"> </w:t>
+      </w:r>
+      <w:r>
+        <w:t>jest</w:t>
+      </w:r>
+      <w:r>
+        <w:t xml:space="preserve"> jednolitego interfejsu, który zapewnia sekwencyjny dostęp do obiektów znajdujących się w danej kolekcji bez ujawniania ich wewnętrznej struktury.</w:t>
       </w:r>
     </w:p>
     <w:p>
@@ -10876,11 +10970,11 @@
           <w:numId w:val="29"/>
         </w:numPr>
       </w:pPr>
-      <w:bookmarkStart w:id="13" w:name="_Toc535405625"/>
+      <w:bookmarkStart w:id="12" w:name="_Toc535405625"/>
       <w:r>
         <w:t>Schemat wzorca iterator</w:t>
       </w:r>
-      <w:bookmarkEnd w:id="13"/>
+      <w:bookmarkEnd w:id="12"/>
     </w:p>
     <w:p>
       <w:pPr>
@@ -10974,6 +11068,7 @@
           <w:noProof/>
           <w:lang w:eastAsia="pl-PL"/>
         </w:rPr>
+        <w:lastRenderedPageBreak/>
         <w:drawing>
           <wp:inline distT="0" distB="0" distL="0" distR="0" wp14:anchorId="01531843" wp14:editId="43DAAF71">
             <wp:extent cx="3912391" cy="2242868"/>
@@ -11094,7 +11189,6 @@
           <w:noProof/>
           <w:lang w:eastAsia="pl-PL"/>
         </w:rPr>
-        <w:lastRenderedPageBreak/>
         <w:drawing>
           <wp:inline distT="0" distB="0" distL="0" distR="0" wp14:anchorId="654EF62B" wp14:editId="4CB49CC9">
             <wp:extent cx="4572000" cy="3324225"/>
@@ -11168,11 +11262,11 @@
           <w:numId w:val="38"/>
         </w:numPr>
       </w:pPr>
-      <w:bookmarkStart w:id="14" w:name="_Toc535405626"/>
+      <w:bookmarkStart w:id="13" w:name="_Toc535405626"/>
       <w:r>
         <w:t>Elementy paradygmatu funkcyjnego w programowaniu reaktywnym</w:t>
       </w:r>
-      <w:bookmarkEnd w:id="14"/>
+      <w:bookmarkEnd w:id="13"/>
     </w:p>
     <w:p>
       <w:pPr>
@@ -11194,7 +11288,32 @@
         <w:rPr>
           <w:rFonts w:eastAsia="Calibri Light" w:cstheme="majorBidi"/>
         </w:rPr>
-        <w:t xml:space="preserve">Najważniejszym komponentem, z którego zbudowany jest paradygmat funkcyjny są funkcje. W podejściu tym nie występują pętlę ani zmienne. Zamiast tego posługiwać musimy się zdefiniowanymi stałymi i rekurencją. Jednymi z największych zalet tego paradygmatu są funkcje wyższego rzędu, strumienie oraz funktory. W rezultacie otrzymany kod zawiera mniej efektów ubocznych i jest bardziej przewidywalny w działaniu. To z tej dziedziny pochodzą takie pojęcia jak czysta funkcja (ang. Pure Function) lub niezmienne dane (ang. Immutable Data). Programując funkcyjnie odpowiadamy raczej na pytanie: „Co chcemy osiągnąć?” (Jest to paradygmat deklaratywny), a nie „W jaki sposób chcemy to osiągnąć?” (To pytanie zadajemy sobie programując w paradygmacie imperatywnym). Poznając programowanie reaktywne bardzo często spotykamy się z takimi funkcjami wyższego rzędu jak: map, filter czy fold, które znajdują swoje odzwierciedlenie w programowaniu reaktywnym.  </w:t>
+        <w:t xml:space="preserve">Najważniejszym komponentem, z którego zbudowany jest paradygmat funkcyjny są funkcje. W podejściu tym nie występują pętlę ani zmienne. Zamiast tego posługiwać musimy się zdefiniowanymi stałymi i rekurencją. Jednymi z największych zalet tego paradygmatu są funkcje wyższego rzędu, strumienie oraz funktory. W rezultacie otrzymany kod zawiera mniej </w:t>
+      </w:r>
+      <w:r>
+        <w:rPr>
+          <w:rFonts w:eastAsia="Calibri Light" w:cstheme="majorBidi"/>
+        </w:rPr>
+        <w:lastRenderedPageBreak/>
+        <w:t xml:space="preserve">efektów ubocznych i jest bardziej przewidywalny w działaniu. To z tej dziedziny pochodzą takie pojęcia jak czysta funkcja (ang. Pure Function) lub niezmienne dane (ang. Immutable Data). Programując funkcyjnie odpowiadamy raczej na pytanie: „Co chcemy osiągnąć?” (Jest to paradygmat deklaratywny), a </w:t>
+      </w:r>
+      <w:r>
+        <w:rPr>
+          <w:rFonts w:eastAsia="Calibri Light" w:cstheme="majorBidi"/>
+        </w:rPr>
+        <w:t>nie</w:t>
+      </w:r>
+      <w:r>
+        <w:rPr>
+          <w:rFonts w:eastAsia="Calibri Light" w:cstheme="majorBidi"/>
+        </w:rPr>
+        <w:t xml:space="preserve"> „W jaki</w:t>
+      </w:r>
+      <w:r>
+        <w:rPr>
+          <w:rFonts w:eastAsia="Calibri Light" w:cstheme="majorBidi"/>
+        </w:rPr>
+        <w:t xml:space="preserve"> sposób chcemy to osiągnąć?” (To pytanie zadajemy sobie programując w paradygmacie imperatywnym). Poznając programowanie reaktywne bardzo często spotykamy się z takimi funkcjami wyższego rzędu jak: map, filter czy fold, które znajdują swoje odzwierciedlenie w programowaniu reaktywnym.  </w:t>
       </w:r>
       <w:sdt>
         <w:sdtPr>
@@ -11271,12 +11390,11 @@
           <w:numId w:val="29"/>
         </w:numPr>
       </w:pPr>
-      <w:bookmarkStart w:id="15" w:name="_Toc535405627"/>
-      <w:r>
-        <w:lastRenderedPageBreak/>
+      <w:bookmarkStart w:id="14" w:name="_Toc535405627"/>
+      <w:r>
         <w:t>Czyste funkcje</w:t>
       </w:r>
-      <w:bookmarkEnd w:id="15"/>
+      <w:bookmarkEnd w:id="14"/>
     </w:p>
     <w:p>
       <w:pPr>
@@ -11293,7 +11411,13 @@
         <w:t>Jako czystą funkcje należy rozumieć funkcję, która nie wywołuje efektów ubocznych tj. może wpływać na otoczenie tylko po przez swój wynik</w:t>
       </w:r>
       <w:r>
-        <w:t xml:space="preserve"> a wynik ten jest tylko i wyłącznie zależny od danych wejściowych. (</w:t>
+        <w:t xml:space="preserve"> a wynik ten jest tylko i wyłącznie zależny od danych </w:t>
+      </w:r>
+      <w:r>
+        <w:t>wejściowych</w:t>
+      </w:r>
+      <w:r>
+        <w:t xml:space="preserve"> (</w:t>
       </w:r>
       <w:r>
         <w:rPr>
@@ -11408,11 +11532,11 @@
           <w:numId w:val="29"/>
         </w:numPr>
       </w:pPr>
-      <w:bookmarkStart w:id="16" w:name="_Toc535405628"/>
+      <w:bookmarkStart w:id="15" w:name="_Toc535405628"/>
       <w:r>
         <w:t>Funkcje wyższego rzędu</w:t>
       </w:r>
-      <w:bookmarkEnd w:id="16"/>
+      <w:bookmarkEnd w:id="15"/>
     </w:p>
     <w:p>
       <w:pPr>
@@ -11428,7 +11552,13 @@
         <w:pStyle w:val="Akapitzlist"/>
       </w:pPr>
       <w:r>
-        <w:t xml:space="preserve">Innym podstawowym mechanizmem używanym w programowaniu funkcyjnym jest mechanizm funkcji wyższego rzędu (ang. Higher order function). Funkcja wyższego rzędu to funkcja, która przyjmuje jako argument </w:t>
+        <w:t xml:space="preserve">Innym podstawowym mechanizmem używanym w programowaniu funkcyjnym jest mechanizm funkcji wyższego rzędu (ang. Higher order function). Funkcja wyższego rzędu to funkcja, która </w:t>
+      </w:r>
+      <w:r>
+        <w:t>przyjmuje jako</w:t>
+      </w:r>
+      <w:r>
+        <w:t xml:space="preserve"> argument </w:t>
       </w:r>
       <w:r>
         <w:t>inną funkcję lub zwraca funkcję.</w:t>
@@ -11536,7 +11666,6 @@
           <w:szCs w:val="24"/>
           <w:lang w:eastAsia="pl-PL"/>
         </w:rPr>
-        <w:lastRenderedPageBreak/>
         <w:drawing>
           <wp:inline distT="0" distB="0" distL="0" distR="0" wp14:anchorId="3D93B6C7" wp14:editId="60E0FFEC">
             <wp:extent cx="4672087" cy="1440000"/>
@@ -11599,7 +11728,7 @@
           <w:sz w:val="20"/>
         </w:rPr>
       </w:pPr>
-      <w:bookmarkStart w:id="17" w:name="_Toc533364014"/>
+      <w:bookmarkStart w:id="16" w:name="_Toc533364014"/>
       <w:r>
         <w:rPr>
           <w:b w:val="0"/>
@@ -11701,7 +11830,7 @@
         </w:rPr>
         <w:t xml:space="preserve"> ( http://rxmarbles.com/#map)</w:t>
       </w:r>
-      <w:bookmarkEnd w:id="17"/>
+      <w:bookmarkEnd w:id="16"/>
     </w:p>
     <w:p>
       <w:pPr>
@@ -11733,10 +11862,16 @@
         <w:t>Podobnie jak w funkcji map argumentami są funkcja i lista. Jednak w tym przypadku jako argument musi zostać podana funkcja boolowska (funkcja, która zwraca tylko wartość true lub false). Funkcja zostaje zaaplikowana do każdego elementu z listy, aby następn</w:t>
       </w:r>
       <w:r>
-        <w:t xml:space="preserve">ie zwrócić elementy dla, </w:t>
-      </w:r>
-      <w:r>
-        <w:t>których została zwrócona</w:t>
+        <w:t xml:space="preserve">ie zwrócić </w:t>
+      </w:r>
+      <w:r>
+        <w:t>elementy, dla</w:t>
+      </w:r>
+      <w:r>
+        <w:t xml:space="preserve"> których</w:t>
+      </w:r>
+      <w:r>
+        <w:t xml:space="preserve"> została zwrócona</w:t>
       </w:r>
       <w:r>
         <w:t xml:space="preserve"> </w:t>
@@ -11856,7 +11991,7 @@
           <w:sz w:val="20"/>
         </w:rPr>
       </w:pPr>
-      <w:bookmarkStart w:id="18" w:name="_Toc533364015"/>
+      <w:bookmarkStart w:id="17" w:name="_Toc533364015"/>
       <w:r>
         <w:rPr>
           <w:b w:val="0"/>
@@ -11950,7 +12085,7 @@
         </w:rPr>
         <w:t xml:space="preserve"> - Przykład zastosowania funkcji map ( http://rxmarbles.com/#filter)</w:t>
       </w:r>
-      <w:bookmarkEnd w:id="18"/>
+      <w:bookmarkEnd w:id="17"/>
     </w:p>
     <w:p>
       <w:pPr>
@@ -11989,6 +12124,7 @@
         <w:pStyle w:val="Akapitzlist"/>
       </w:pPr>
       <w:r>
+        <w:lastRenderedPageBreak/>
         <w:t>Funkcja reduce przyjmuje jako argumenty: funkcję, wartość początkową i listę. Jej zadaniem jest obliczenie pewnej wartości na podstawie wszystkich elementów listy. Funkcja podana jako argument operuje na wartości obliczonej do n-tego elementu listy i jej następnym elemencie. Przykładowym zastosowaniem funkcji reduce może być obliczenie sumy wszystkich elementów listy.</w:t>
       </w:r>
     </w:p>
@@ -12016,7 +12152,6 @@
           <w:szCs w:val="24"/>
           <w:lang w:eastAsia="pl-PL"/>
         </w:rPr>
-        <w:lastRenderedPageBreak/>
         <w:drawing>
           <wp:inline distT="0" distB="0" distL="0" distR="0" wp14:anchorId="06125A0C" wp14:editId="66517B04">
             <wp:extent cx="4680000" cy="1390546"/>
@@ -12079,7 +12214,7 @@
           <w:sz w:val="20"/>
         </w:rPr>
       </w:pPr>
-      <w:bookmarkStart w:id="19" w:name="_Toc533364016"/>
+      <w:bookmarkStart w:id="18" w:name="_Toc533364016"/>
       <w:r>
         <w:rPr>
           <w:b w:val="0"/>
@@ -12173,7 +12308,7 @@
         </w:rPr>
         <w:t xml:space="preserve"> - Przykład zastosowania funkcji reduce ( http://rxmarbles.com/#reduce)</w:t>
       </w:r>
-      <w:bookmarkEnd w:id="19"/>
+      <w:bookmarkEnd w:id="18"/>
     </w:p>
     <w:p>
       <w:pPr>
@@ -12192,11 +12327,11 @@
           <w:numId w:val="29"/>
         </w:numPr>
       </w:pPr>
-      <w:bookmarkStart w:id="20" w:name="_Toc535405629"/>
+      <w:bookmarkStart w:id="19" w:name="_Toc535405629"/>
       <w:r>
         <w:t>Po słowie</w:t>
       </w:r>
-      <w:bookmarkEnd w:id="20"/>
+      <w:bookmarkEnd w:id="19"/>
     </w:p>
     <w:p>
       <w:pPr>
@@ -12217,7 +12352,13 @@
         <w:t xml:space="preserve"> której operujemy. </w:t>
       </w:r>
       <w:r>
-        <w:t xml:space="preserve">Z racji tego, że funkcje wyższego rzędu zwracają nową listę możliwe jest ich składania przez co otrzymany kod jest jeszcze bardziej przejrzysty. Kod napisany z użyciem paradygmatu funkcyjnego w większości przypadków jest bardziej zwięzły od kodu napisanego w paradygmacie imperatywnym co skutkuje mniejszą złożonością i ułatwia jego zrozumienie przez programiste. </w:t>
+        <w:t xml:space="preserve">Z racji tego, że funkcje wyższego rzędu zwracają nową listę możliwe jest ich składania przez co otrzymany kod jest jeszcze bardziej przejrzysty. Kod napisany z użyciem paradygmatu funkcyjnego w większości przypadków jest bardziej zwięzły od kodu napisanego w paradygmacie imperatywnym co skutkuje mniejszą złożonością i ułatwia jego zrozumienie przez </w:t>
+      </w:r>
+      <w:r>
+        <w:t>programistę</w:t>
+      </w:r>
+      <w:r>
+        <w:t xml:space="preserve">. </w:t>
       </w:r>
       <w:sdt>
         <w:sdtPr>
@@ -12262,9 +12403,153 @@
     </w:p>
     <w:p>
       <w:pPr>
-        <w:rPr>
-          <w:rFonts w:asciiTheme="majorHAnsi" w:hAnsiTheme="majorHAnsi"/>
-        </w:rPr>
+        <w:pStyle w:val="Nagwek2"/>
+      </w:pPr>
+      <w:r>
+        <w:t>Przykłady zastosowanie biblioteki RxJava w projekcie FindMyTutor</w:t>
+      </w:r>
+    </w:p>
+    <w:p/>
+    <w:p>
+      <w:pPr>
+        <w:pStyle w:val="Akapitzlist"/>
+      </w:pPr>
+      <w:r>
+        <w:t xml:space="preserve">Jednym z głównych zastosowań biblioteki RxJava było tworzenie serwisów HTTP komunikujących się z warstwą backendową aplikacji. Podejście reaktywne zostało także </w:t>
+      </w:r>
+      <w:r>
+        <w:lastRenderedPageBreak/>
+        <w:t xml:space="preserve">zaimplementowane w niektórych elementach aplikacji odpowiedzialnych za interfejs użytkownika taki jak: wyszukiwarka użytkowników. Aby zamieszczone dalej przykłady zostały w pełni zrozumiałem należy omówić kilka dodatkowych operatów, które są niezbędne podczas budowania wydajnych rozwiązań za pomocą biblioteki RxJava. </w:t>
+      </w:r>
+    </w:p>
+    <w:p>
+      <w:pPr>
+        <w:pStyle w:val="Nagwek2"/>
+        <w:numPr>
+          <w:ilvl w:val="1"/>
+          <w:numId w:val="29"/>
+        </w:numPr>
+      </w:pPr>
+      <w:r>
+        <w:t xml:space="preserve">Obsługa wielowątkowości </w:t>
+      </w:r>
+    </w:p>
+    <w:p/>
+    <w:p>
+      <w:pPr>
+        <w:pStyle w:val="Akapitzlist"/>
+      </w:pPr>
+      <w:r>
+        <w:t xml:space="preserve">W celu obsługi wielowątkowości w bibliotece RxJava należy posłużyć się odpowiednim dyspozytorem (ang. Scheduler). Przekazując wszelkiego rodzaju kosztowne obliczenia, które mogą zachodzi na danych emitowanych przez obiekt obserwowany, do odpowiedniego rodzaju despozytora możemy zapewnić, że główny wątek aplikacji nigdy nie zostanie zablokowany.  Idea wydaje się prosta, zamiast wykonywać przetwarzanie danych np. w tym samym wątku, który odpowiedzialny jest za obsługę interfejsu użytkownika, </w:t>
+      </w:r>
+      <w:r>
+        <w:t>należy kosztowne operacje oddelegować do inne wątku.</w:t>
+      </w:r>
+      <w:r>
+        <w:t xml:space="preserve"> Aby wybrać, w jakim rodzaju dyspozytora dane zostaną przetworzone należy posłużyć się metodą </w:t>
+      </w:r>
+      <w:r>
+        <w:t>SubscribeOn</w:t>
+      </w:r>
+      <w:r>
+        <w:t>. W bibliotece RxJava jednymi z najważniejszych dyspozytorów są:</w:t>
+      </w:r>
+    </w:p>
+    <w:p>
+      <w:pPr>
+        <w:pStyle w:val="Akapitzlist"/>
+      </w:pPr>
+    </w:p>
+    <w:p>
+      <w:pPr>
+        <w:pStyle w:val="Akapitzlist"/>
+        <w:numPr>
+          <w:ilvl w:val="1"/>
+          <w:numId w:val="6"/>
+        </w:numPr>
+      </w:pPr>
+      <w:r>
+        <w:t>Schedulers.computation( )</w:t>
+      </w:r>
+      <w:r>
+        <w:t xml:space="preserve"> – służy do obsługi kosztownych manipulacji na danych. Domyślne liczba wątków w tym dyspozytorze jest taka sama jak liczba wątków </w:t>
+      </w:r>
+      <w:r>
+        <w:t>procesora.</w:t>
+      </w:r>
+    </w:p>
+    <w:p>
+      <w:pPr>
+        <w:pStyle w:val="Akapitzlist"/>
+        <w:numPr>
+          <w:ilvl w:val="1"/>
+          <w:numId w:val="6"/>
+        </w:numPr>
+      </w:pPr>
+      <w:r>
+        <w:t>Schedulers.io( )</w:t>
+      </w:r>
+      <w:r>
+        <w:t xml:space="preserve"> – przeznaczony jest do obsługi operacji wejścia/wyjścia takich jak asynchr</w:t>
+      </w:r>
+      <w:r>
+        <w:t xml:space="preserve">oniczny zapis czy odczyt danych </w:t>
+      </w:r>
+      <w:sdt>
+        <w:sdtPr>
+          <w:id w:val="-74981304"/>
+          <w:citation/>
+        </w:sdtPr>
+        <w:sdtContent>
+          <w:r>
+            <w:fldChar w:fldCharType="begin"/>
+          </w:r>
+          <w:r>
+            <w:instrText xml:space="preserve"> CITATION htt21 \l 1045 </w:instrText>
+          </w:r>
+          <w:r>
+            <w:fldChar w:fldCharType="separate"/>
+          </w:r>
+          <w:r>
+            <w:rPr>
+              <w:noProof/>
+            </w:rPr>
+            <w:t>(18)</w:t>
+          </w:r>
+          <w:r>
+            <w:fldChar w:fldCharType="end"/>
+          </w:r>
+        </w:sdtContent>
+      </w:sdt>
+      <w:r>
+        <w:t>.</w:t>
+      </w:r>
+    </w:p>
+    <w:p>
+      <w:pPr>
+        <w:pStyle w:val="Akapitzlist"/>
+      </w:pPr>
+    </w:p>
+    <w:p>
+      <w:pPr>
+        <w:pStyle w:val="Akapitzlist"/>
+      </w:pPr>
+      <w:r>
+        <w:t>Kolejnym bardzo przydatnym operatorem jest operator ObserveOn. Jest on odpowiedzialny za określenie dyspozytora, w którym obserwator będzie mógł obserwować dane wyemitowane przez obiekt obserwowany. W ramach obsługi serwisów HTTP w projekcie FindMyTutor dane najpierw były kierowane do dyspozytora IO, a później obserwowane były w głównym wątku systemu Android AndroidSchedulers.mainThread().</w:t>
+      </w:r>
+      <w:bookmarkStart w:id="20" w:name="_GoBack"/>
+      <w:bookmarkEnd w:id="20"/>
+    </w:p>
+    <w:p/>
+    <w:p/>
+    <w:p>
+      <w:pPr>
+        <w:pStyle w:val="Akapitzlist"/>
+      </w:pPr>
+    </w:p>
+    <w:p>
+      <w:pPr>
+        <w:ind w:left="708"/>
       </w:pPr>
     </w:p>
     <w:p>
@@ -14056,6 +14341,7 @@
                   <w:noProof/>
                   <w:lang w:val="en-US"/>
                 </w:rPr>
+                <w:lastRenderedPageBreak/>
                 <w:t xml:space="preserve">8. </w:t>
               </w:r>
               <w:r>
@@ -14376,7 +14662,6 @@
                   <w:noProof/>
                   <w:lang w:val="en-US"/>
                 </w:rPr>
-                <w:lastRenderedPageBreak/>
                 <w:t xml:space="preserve">18. https://alvinalexander.com/scala/fp-book/benefits-of-pure-functions. </w:t>
               </w:r>
               <w:r>
@@ -17982,7 +18267,7 @@
   <w:abstractNum w:abstractNumId="30">
     <w:nsid w:val="764A33DD"/>
     <w:multiLevelType w:val="hybridMultilevel"/>
-    <w:tmpl w:val="88BC2512"/>
+    <w:tmpl w:val="CA7EBECC"/>
     <w:lvl w:ilvl="0" w:tplc="04150001">
       <w:start w:val="1"/>
       <w:numFmt w:val="bullet"/>
@@ -20575,502 +20860,6 @@
 </w:styles>
 </file>
 
-<file path=word/glossary/document.xml><?xml version="1.0" encoding="utf-8"?>
-<w:glossaryDocument xmlns:wpc="http://schemas.microsoft.com/office/word/2010/wordprocessingCanvas" xmlns:mc="http://schemas.openxmlformats.org/markup-compatibility/2006" xmlns:o="urn:schemas-microsoft-com:office:office" xmlns:r="http://schemas.openxmlformats.org/officeDocument/2006/relationships" xmlns:m="http://schemas.openxmlformats.org/officeDocument/2006/math" xmlns:v="urn:schemas-microsoft-com:vml" xmlns:wp14="http://schemas.microsoft.com/office/word/2010/wordprocessingDrawing" xmlns:wp="http://schemas.openxmlformats.org/drawingml/2006/wordprocessingDrawing" xmlns:w10="urn:schemas-microsoft-com:office:word" xmlns:w="http://schemas.openxmlformats.org/wordprocessingml/2006/main" xmlns:w14="http://schemas.microsoft.com/office/word/2010/wordml" xmlns:wpg="http://schemas.microsoft.com/office/word/2010/wordprocessingGroup" xmlns:wpi="http://schemas.microsoft.com/office/word/2010/wordprocessingInk" xmlns:wne="http://schemas.microsoft.com/office/word/2006/wordml" xmlns:wps="http://schemas.microsoft.com/office/word/2010/wordprocessingShape" mc:Ignorable="w14 wp14"/>
-</file>
-
-<file path=word/glossary/fontTable.xml><?xml version="1.0" encoding="utf-8"?>
-<w:fonts xmlns:mc="http://schemas.openxmlformats.org/markup-compatibility/2006" xmlns:r="http://schemas.openxmlformats.org/officeDocument/2006/relationships" xmlns:w="http://schemas.openxmlformats.org/wordprocessingml/2006/main" xmlns:w14="http://schemas.microsoft.com/office/word/2010/wordml" mc:Ignorable="w14">
-  <w:font w:name="Times New Roman">
-    <w:panose1 w:val="02020603050405020304"/>
-    <w:charset w:val="EE"/>
-    <w:family w:val="roman"/>
-    <w:pitch w:val="variable"/>
-    <w:sig w:usb0="E0002EFF" w:usb1="C000785B" w:usb2="00000009" w:usb3="00000000" w:csb0="000001FF" w:csb1="00000000"/>
-  </w:font>
-  <w:font w:name="Symbol">
-    <w:panose1 w:val="05050102010706020507"/>
-    <w:charset w:val="02"/>
-    <w:family w:val="roman"/>
-    <w:pitch w:val="variable"/>
-    <w:sig w:usb0="00000000" w:usb1="10000000" w:usb2="00000000" w:usb3="00000000" w:csb0="80000000" w:csb1="00000000"/>
-  </w:font>
-  <w:font w:name="Courier New">
-    <w:panose1 w:val="02070309020205020404"/>
-    <w:charset w:val="EE"/>
-    <w:family w:val="modern"/>
-    <w:pitch w:val="fixed"/>
-    <w:sig w:usb0="E0002EFF" w:usb1="C0007843" w:usb2="00000009" w:usb3="00000000" w:csb0="000001FF" w:csb1="00000000"/>
-  </w:font>
-  <w:font w:name="Wingdings">
-    <w:panose1 w:val="05000000000000000000"/>
-    <w:charset w:val="02"/>
-    <w:family w:val="auto"/>
-    <w:pitch w:val="variable"/>
-    <w:sig w:usb0="00000000" w:usb1="10000000" w:usb2="00000000" w:usb3="00000000" w:csb0="80000000" w:csb1="00000000"/>
-  </w:font>
-  <w:font w:name="Calibri">
-    <w:panose1 w:val="020F0502020204030204"/>
-    <w:charset w:val="EE"/>
-    <w:family w:val="swiss"/>
-    <w:pitch w:val="variable"/>
-    <w:sig w:usb0="E0002AFF" w:usb1="C000247B" w:usb2="00000009" w:usb3="00000000" w:csb0="000001FF" w:csb1="00000000"/>
-  </w:font>
-  <w:font w:name="Calibri Light">
-    <w:panose1 w:val="020F0302020204030204"/>
-    <w:charset w:val="EE"/>
-    <w:family w:val="swiss"/>
-    <w:pitch w:val="variable"/>
-    <w:sig w:usb0="E0002AFF" w:usb1="C000247B" w:usb2="00000009" w:usb3="00000000" w:csb0="000001FF" w:csb1="00000000"/>
-  </w:font>
-  <w:font w:name="Tahoma">
-    <w:panose1 w:val="020B0604030504040204"/>
-    <w:charset w:val="EE"/>
-    <w:family w:val="swiss"/>
-    <w:pitch w:val="variable"/>
-    <w:sig w:usb0="E1002EFF" w:usb1="C000605B" w:usb2="00000029" w:usb3="00000000" w:csb0="000101FF" w:csb1="00000000"/>
-  </w:font>
-  <w:font w:name="Consolas">
-    <w:panose1 w:val="020B0609020204030204"/>
-    <w:charset w:val="EE"/>
-    <w:family w:val="modern"/>
-    <w:pitch w:val="fixed"/>
-    <w:sig w:usb0="E00006FF" w:usb1="0000FCFF" w:usb2="00000001" w:usb3="00000000" w:csb0="0000019F" w:csb1="00000000"/>
-  </w:font>
-  <w:font w:name="Arial">
-    <w:panose1 w:val="020B0604020202020204"/>
-    <w:charset w:val="EE"/>
-    <w:family w:val="swiss"/>
-    <w:pitch w:val="variable"/>
-    <w:sig w:usb0="E0002EFF" w:usb1="C000785B" w:usb2="00000009" w:usb3="00000000" w:csb0="000001FF" w:csb1="00000000"/>
-  </w:font>
-  <w:font w:name="Cambria">
-    <w:panose1 w:val="02040503050406030204"/>
-    <w:charset w:val="EE"/>
-    <w:family w:val="roman"/>
-    <w:pitch w:val="variable"/>
-    <w:sig w:usb0="E00006FF" w:usb1="420024FF" w:usb2="02000000" w:usb3="00000000" w:csb0="0000019F" w:csb1="00000000"/>
-  </w:font>
-</w:fonts>
-</file>
-
-<file path=word/glossary/settings.xml><?xml version="1.0" encoding="utf-8"?>
-<w:settings xmlns:mc="http://schemas.openxmlformats.org/markup-compatibility/2006" xmlns:o="urn:schemas-microsoft-com:office:office" xmlns:r="http://schemas.openxmlformats.org/officeDocument/2006/relationships" xmlns:m="http://schemas.openxmlformats.org/officeDocument/2006/math" xmlns:v="urn:schemas-microsoft-com:vml" xmlns:w10="urn:schemas-microsoft-com:office:word" xmlns:w="http://schemas.openxmlformats.org/wordprocessingml/2006/main" xmlns:w14="http://schemas.microsoft.com/office/word/2010/wordml" xmlns:sl="http://schemas.openxmlformats.org/schemaLibrary/2006/main" mc:Ignorable="w14">
-  <w:defaultTabStop w:val="708"/>
-  <w:hyphenationZone w:val="425"/>
-  <w:characterSpacingControl w:val="doNotCompress"/>
-  <w:compat>
-    <w:useFELayout/>
-    <w:compatSetting w:name="compatibilityMode" w:uri="http://schemas.microsoft.com/office/word" w:val="12"/>
-  </w:compat>
-  <w:rsids>
-    <w:rsidRoot w:val="00693C6E"/>
-    <w:rsid w:val="00693C6E"/>
-  </w:rsids>
-  <m:mathPr>
-    <m:mathFont m:val="Cambria Math"/>
-    <m:brkBin m:val="before"/>
-    <m:brkBinSub m:val="--"/>
-    <m:smallFrac m:val="0"/>
-    <m:dispDef/>
-    <m:lMargin m:val="0"/>
-    <m:rMargin m:val="0"/>
-    <m:defJc m:val="centerGroup"/>
-    <m:wrapIndent m:val="1440"/>
-    <m:intLim m:val="subSup"/>
-    <m:naryLim m:val="undOvr"/>
-  </m:mathPr>
-  <w:themeFontLang w:val="pl-PL"/>
-  <w:clrSchemeMapping w:bg1="light1" w:t1="dark1" w:bg2="light2" w:t2="dark2" w:accent1="accent1" w:accent2="accent2" w:accent3="accent3" w:accent4="accent4" w:accent5="accent5" w:accent6="accent6" w:hyperlink="hyperlink" w:followedHyperlink="followedHyperlink"/>
-  <w:decimalSymbol w:val=","/>
-  <w:listSeparator w:val=";"/>
-</w:settings>
-</file>
-
-<file path=word/glossary/styles.xml><?xml version="1.0" encoding="utf-8"?>
-<w:styles xmlns:mc="http://schemas.openxmlformats.org/markup-compatibility/2006" xmlns:r="http://schemas.openxmlformats.org/officeDocument/2006/relationships" xmlns:w="http://schemas.openxmlformats.org/wordprocessingml/2006/main" xmlns:w14="http://schemas.microsoft.com/office/word/2010/wordml" mc:Ignorable="w14">
-  <w:docDefaults>
-    <w:rPrDefault>
-      <w:rPr>
-        <w:rFonts w:asciiTheme="minorHAnsi" w:eastAsiaTheme="minorEastAsia" w:hAnsiTheme="minorHAnsi" w:cstheme="minorBidi"/>
-        <w:sz w:val="22"/>
-        <w:szCs w:val="22"/>
-        <w:lang w:val="pl-PL" w:eastAsia="pl-PL" w:bidi="ar-SA"/>
-      </w:rPr>
-    </w:rPrDefault>
-    <w:pPrDefault>
-      <w:pPr>
-        <w:spacing w:after="200" w:line="276" w:lineRule="auto"/>
-      </w:pPr>
-    </w:pPrDefault>
-  </w:docDefaults>
-  <w:latentStyles w:defLockedState="0" w:defUIPriority="99" w:defSemiHidden="1" w:defUnhideWhenUsed="1" w:defQFormat="0" w:count="267">
-    <w:lsdException w:name="Normal" w:semiHidden="0" w:uiPriority="0" w:unhideWhenUsed="0" w:qFormat="1"/>
-    <w:lsdException w:name="heading 1" w:semiHidden="0" w:uiPriority="9" w:unhideWhenUsed="0" w:qFormat="1"/>
-    <w:lsdException w:name="heading 2" w:uiPriority="9" w:qFormat="1"/>
-    <w:lsdException w:name="heading 3" w:uiPriority="9" w:qFormat="1"/>
-    <w:lsdException w:name="heading 4" w:uiPriority="9" w:qFormat="1"/>
-    <w:lsdException w:name="heading 5" w:uiPriority="9" w:qFormat="1"/>
-    <w:lsdException w:name="heading 6" w:uiPriority="9" w:qFormat="1"/>
-    <w:lsdException w:name="heading 7" w:uiPriority="9" w:qFormat="1"/>
-    <w:lsdException w:name="heading 8" w:uiPriority="9" w:qFormat="1"/>
-    <w:lsdException w:name="heading 9" w:uiPriority="9" w:qFormat="1"/>
-    <w:lsdException w:name="toc 1" w:uiPriority="39"/>
-    <w:lsdException w:name="toc 2" w:uiPriority="39"/>
-    <w:lsdException w:name="toc 3" w:uiPriority="39"/>
-    <w:lsdException w:name="toc 4" w:uiPriority="39"/>
-    <w:lsdException w:name="toc 5" w:uiPriority="39"/>
-    <w:lsdException w:name="toc 6" w:uiPriority="39"/>
-    <w:lsdException w:name="toc 7" w:uiPriority="39"/>
-    <w:lsdException w:name="toc 8" w:uiPriority="39"/>
-    <w:lsdException w:name="toc 9" w:uiPriority="39"/>
-    <w:lsdException w:name="caption" w:uiPriority="35" w:qFormat="1"/>
-    <w:lsdException w:name="Title" w:semiHidden="0" w:uiPriority="10" w:unhideWhenUsed="0" w:qFormat="1"/>
-    <w:lsdException w:name="Default Paragraph Font" w:uiPriority="1"/>
-    <w:lsdException w:name="Subtitle" w:semiHidden="0" w:uiPriority="11" w:unhideWhenUsed="0" w:qFormat="1"/>
-    <w:lsdException w:name="Strong" w:semiHidden="0" w:uiPriority="22" w:unhideWhenUsed="0" w:qFormat="1"/>
-    <w:lsdException w:name="Emphasis" w:semiHidden="0" w:uiPriority="20" w:unhideWhenUsed="0" w:qFormat="1"/>
-    <w:lsdException w:name="Table Grid" w:semiHidden="0" w:uiPriority="59" w:unhideWhenUsed="0"/>
-    <w:lsdException w:name="Placeholder Text" w:unhideWhenUsed="0"/>
-    <w:lsdException w:name="No Spacing" w:semiHidden="0" w:uiPriority="1" w:unhideWhenUsed="0" w:qFormat="1"/>
-    <w:lsdException w:name="Light Shading" w:semiHidden="0" w:uiPriority="60" w:unhideWhenUsed="0"/>
-    <w:lsdException w:name="Light List" w:semiHidden="0" w:uiPriority="61" w:unhideWhenUsed="0"/>
-    <w:lsdException w:name="Light Grid" w:semiHidden="0" w:uiPriority="62" w:unhideWhenUsed="0"/>
-    <w:lsdException w:name="Medium Shading 1" w:semiHidden="0" w:uiPriority="63" w:unhideWhenUsed="0"/>
-    <w:lsdException w:name="Medium Shading 2" w:semiHidden="0" w:uiPriority="64" w:unhideWhenUsed="0"/>
-    <w:lsdException w:name="Medium List 1" w:semiHidden="0" w:uiPriority="65" w:unhideWhenUsed="0"/>
-    <w:lsdException w:name="Medium List 2" w:semiHidden="0" w:uiPriority="66" w:unhideWhenUsed="0"/>
-    <w:lsdException w:name="Medium Grid 1" w:semiHidden="0" w:uiPriority="67" w:unhideWhenUsed="0"/>
-    <w:lsdException w:name="Medium Grid 2" w:semiHidden="0" w:uiPriority="68" w:unhideWhenUsed="0"/>
-    <w:lsdException w:name="Medium Grid 3" w:semiHidden="0" w:uiPriority="69" w:unhideWhenUsed="0"/>
-    <w:lsdException w:name="Dark List" w:semiHidden="0" w:uiPriority="70" w:unhideWhenUsed="0"/>
-    <w:lsdException w:name="Colorful Shading" w:semiHidden="0" w:uiPriority="71" w:unhideWhenUsed="0"/>
-    <w:lsdException w:name="Colorful List" w:semiHidden="0" w:uiPriority="72" w:unhideWhenUsed="0"/>
-    <w:lsdException w:name="Colorful Grid" w:semiHidden="0" w:uiPriority="73" w:unhideWhenUsed="0"/>
-    <w:lsdException w:name="Light Shading Accent 1" w:semiHidden="0" w:uiPriority="60" w:unhideWhenUsed="0"/>
-    <w:lsdException w:name="Light List Accent 1" w:semiHidden="0" w:uiPriority="61" w:unhideWhenUsed="0"/>
-    <w:lsdException w:name="Light Grid Accent 1" w:semiHidden="0" w:uiPriority="62" w:unhideWhenUsed="0"/>
-    <w:lsdException w:name="Medium Shading 1 Accent 1" w:semiHidden="0" w:uiPriority="63" w:unhideWhenUsed="0"/>
-    <w:lsdException w:name="Medium Shading 2 Accent 1" w:semiHidden="0" w:uiPriority="64" w:unhideWhenUsed="0"/>
-    <w:lsdException w:name="Medium List 1 Accent 1" w:semiHidden="0" w:uiPriority="65" w:unhideWhenUsed="0"/>
-    <w:lsdException w:name="Revision" w:unhideWhenUsed="0"/>
-    <w:lsdException w:name="List Paragraph" w:semiHidden="0" w:uiPriority="34" w:unhideWhenUsed="0" w:qFormat="1"/>
-    <w:lsdException w:name="Quote" w:semiHidden="0" w:uiPriority="29" w:unhideWhenUsed="0" w:qFormat="1"/>
-    <w:lsdException w:name="Intense Quote" w:semiHidden="0" w:uiPriority="30" w:unhideWhenUsed="0" w:qFormat="1"/>
-    <w:lsdException w:name="Medium List 2 Accent 1" w:semiHidden="0" w:uiPriority="66" w:unhideWhenUsed="0"/>
-    <w:lsdException w:name="Medium Grid 1 Accent 1" w:semiHidden="0" w:uiPriority="67" w:unhideWhenUsed="0"/>
-    <w:lsdException w:name="Medium Grid 2 Accent 1" w:semiHidden="0" w:uiPriority="68" w:unhideWhenUsed="0"/>
-    <w:lsdException w:name="Medium Grid 3 Accent 1" w:semiHidden="0" w:uiPriority="69" w:unhideWhenUsed="0"/>
-    <w:lsdException w:name="Dark List Accent 1" w:semiHidden="0" w:uiPriority="70" w:unhideWhenUsed="0"/>
-    <w:lsdException w:name="Colorful Shading Accent 1" w:semiHidden="0" w:uiPriority="71" w:unhideWhenUsed="0"/>
-    <w:lsdException w:name="Colorful List Accent 1" w:semiHidden="0" w:uiPriority="72" w:unhideWhenUsed="0"/>
-    <w:lsdException w:name="Colorful Grid Accent 1" w:semiHidden="0" w:uiPriority="73" w:unhideWhenUsed="0"/>
-    <w:lsdException w:name="Light Shading Accent 2" w:semiHidden="0" w:uiPriority="60" w:unhideWhenUsed="0"/>
-    <w:lsdException w:name="Light List Accent 2" w:semiHidden="0" w:uiPriority="61" w:unhideWhenUsed="0"/>
-    <w:lsdException w:name="Light Grid Accent 2" w:semiHidden="0" w:uiPriority="62" w:unhideWhenUsed="0"/>
-    <w:lsdException w:name="Medium Shading 1 Accent 2" w:semiHidden="0" w:uiPriority="63" w:unhideWhenUsed="0"/>
-    <w:lsdException w:name="Medium Shading 2 Accent 2" w:semiHidden="0" w:uiPriority="64" w:unhideWhenUsed="0"/>
-    <w:lsdException w:name="Medium List 1 Accent 2" w:semiHidden="0" w:uiPriority="65" w:unhideWhenUsed="0"/>
-    <w:lsdException w:name="Medium List 2 Accent 2" w:semiHidden="0" w:uiPriority="66" w:unhideWhenUsed="0"/>
-    <w:lsdException w:name="Medium Grid 1 Accent 2" w:semiHidden="0" w:uiPriority="67" w:unhideWhenUsed="0"/>
-    <w:lsdException w:name="Medium Grid 2 Accent 2" w:semiHidden="0" w:uiPriority="68" w:unhideWhenUsed="0"/>
-    <w:lsdException w:name="Medium Grid 3 Accent 2" w:semiHidden="0" w:uiPriority="69" w:unhideWhenUsed="0"/>
-    <w:lsdException w:name="Dark List Accent 2" w:semiHidden="0" w:uiPriority="70" w:unhideWhenUsed="0"/>
-    <w:lsdException w:name="Colorful Shading Accent 2" w:semiHidden="0" w:uiPriority="71" w:unhideWhenUsed="0"/>
-    <w:lsdException w:name="Colorful List Accent 2" w:semiHidden="0" w:uiPriority="72" w:unhideWhenUsed="0"/>
-    <w:lsdException w:name="Colorful Grid Accent 2" w:semiHidden="0" w:uiPriority="73" w:unhideWhenUsed="0"/>
-    <w:lsdException w:name="Light Shading Accent 3" w:semiHidden="0" w:uiPriority="60" w:unhideWhenUsed="0"/>
-    <w:lsdException w:name="Light List Accent 3" w:semiHidden="0" w:uiPriority="61" w:unhideWhenUsed="0"/>
-    <w:lsdException w:name="Light Grid Accent 3" w:semiHidden="0" w:uiPriority="62" w:unhideWhenUsed="0"/>
-    <w:lsdException w:name="Medium Shading 1 Accent 3" w:semiHidden="0" w:uiPriority="63" w:unhideWhenUsed="0"/>
-    <w:lsdException w:name="Medium Shading 2 Accent 3" w:semiHidden="0" w:uiPriority="64" w:unhideWhenUsed="0"/>
-    <w:lsdException w:name="Medium List 1 Accent 3" w:semiHidden="0" w:uiPriority="65" w:unhideWhenUsed="0"/>
-    <w:lsdException w:name="Medium List 2 Accent 3" w:semiHidden="0" w:uiPriority="66" w:unhideWhenUsed="0"/>
-    <w:lsdException w:name="Medium Grid 1 Accent 3" w:semiHidden="0" w:uiPriority="67" w:unhideWhenUsed="0"/>
-    <w:lsdException w:name="Medium Grid 2 Accent 3" w:semiHidden="0" w:uiPriority="68" w:unhideWhenUsed="0"/>
-    <w:lsdException w:name="Medium Grid 3 Accent 3" w:semiHidden="0" w:uiPriority="69" w:unhideWhenUsed="0"/>
-    <w:lsdException w:name="Dark List Accent 3" w:semiHidden="0" w:uiPriority="70" w:unhideWhenUsed="0"/>
-    <w:lsdException w:name="Colorful Shading Accent 3" w:semiHidden="0" w:uiPriority="71" w:unhideWhenUsed="0"/>
-    <w:lsdException w:name="Colorful List Accent 3" w:semiHidden="0" w:uiPriority="72" w:unhideWhenUsed="0"/>
-    <w:lsdException w:name="Colorful Grid Accent 3" w:semiHidden="0" w:uiPriority="73" w:unhideWhenUsed="0"/>
-    <w:lsdException w:name="Light Shading Accent 4" w:semiHidden="0" w:uiPriority="60" w:unhideWhenUsed="0"/>
-    <w:lsdException w:name="Light List Accent 4" w:semiHidden="0" w:uiPriority="61" w:unhideWhenUsed="0"/>
-    <w:lsdException w:name="Light Grid Accent 4" w:semiHidden="0" w:uiPriority="62" w:unhideWhenUsed="0"/>
-    <w:lsdException w:name="Medium Shading 1 Accent 4" w:semiHidden="0" w:uiPriority="63" w:unhideWhenUsed="0"/>
-    <w:lsdException w:name="Medium Shading 2 Accent 4" w:semiHidden="0" w:uiPriority="64" w:unhideWhenUsed="0"/>
-    <w:lsdException w:name="Medium List 1 Accent 4" w:semiHidden="0" w:uiPriority="65" w:unhideWhenUsed="0"/>
-    <w:lsdException w:name="Medium List 2 Accent 4" w:semiHidden="0" w:uiPriority="66" w:unhideWhenUsed="0"/>
-    <w:lsdException w:name="Medium Grid 1 Accent 4" w:semiHidden="0" w:uiPriority="67" w:unhideWhenUsed="0"/>
-    <w:lsdException w:name="Medium Grid 2 Accent 4" w:semiHidden="0" w:uiPriority="68" w:unhideWhenUsed="0"/>
-    <w:lsdException w:name="Medium Grid 3 Accent 4" w:semiHidden="0" w:uiPriority="69" w:unhideWhenUsed="0"/>
-    <w:lsdException w:name="Dark List Accent 4" w:semiHidden="0" w:uiPriority="70" w:unhideWhenUsed="0"/>
-    <w:lsdException w:name="Colorful Shading Accent 4" w:semiHidden="0" w:uiPriority="71" w:unhideWhenUsed="0"/>
-    <w:lsdException w:name="Colorful List Accent 4" w:semiHidden="0" w:uiPriority="72" w:unhideWhenUsed="0"/>
-    <w:lsdException w:name="Colorful Grid Accent 4" w:semiHidden="0" w:uiPriority="73" w:unhideWhenUsed="0"/>
-    <w:lsdException w:name="Light Shading Accent 5" w:semiHidden="0" w:uiPriority="60" w:unhideWhenUsed="0"/>
-    <w:lsdException w:name="Light List Accent 5" w:semiHidden="0" w:uiPriority="61" w:unhideWhenUsed="0"/>
-    <w:lsdException w:name="Light Grid Accent 5" w:semiHidden="0" w:uiPriority="62" w:unhideWhenUsed="0"/>
-    <w:lsdException w:name="Medium Shading 1 Accent 5" w:semiHidden="0" w:uiPriority="63" w:unhideWhenUsed="0"/>
-    <w:lsdException w:name="Medium Shading 2 Accent 5" w:semiHidden="0" w:uiPriority="64" w:unhideWhenUsed="0"/>
-    <w:lsdException w:name="Medium List 1 Accent 5" w:semiHidden="0" w:uiPriority="65" w:unhideWhenUsed="0"/>
-    <w:lsdException w:name="Medium List 2 Accent 5" w:semiHidden="0" w:uiPriority="66" w:unhideWhenUsed="0"/>
-    <w:lsdException w:name="Medium Grid 1 Accent 5" w:semiHidden="0" w:uiPriority="67" w:unhideWhenUsed="0"/>
-    <w:lsdException w:name="Medium Grid 2 Accent 5" w:semiHidden="0" w:uiPriority="68" w:unhideWhenUsed="0"/>
-    <w:lsdException w:name="Medium Grid 3 Accent 5" w:semiHidden="0" w:uiPriority="69" w:unhideWhenUsed="0"/>
-    <w:lsdException w:name="Dark List Accent 5" w:semiHidden="0" w:uiPriority="70" w:unhideWhenUsed="0"/>
-    <w:lsdException w:name="Colorful Shading Accent 5" w:semiHidden="0" w:uiPriority="71" w:unhideWhenUsed="0"/>
-    <w:lsdException w:name="Colorful List Accent 5" w:semiHidden="0" w:uiPriority="72" w:unhideWhenUsed="0"/>
-    <w:lsdException w:name="Colorful Grid Accent 5" w:semiHidden="0" w:uiPriority="73" w:unhideWhenUsed="0"/>
-    <w:lsdException w:name="Light Shading Accent 6" w:semiHidden="0" w:uiPriority="60" w:unhideWhenUsed="0"/>
-    <w:lsdException w:name="Light List Accent 6" w:semiHidden="0" w:uiPriority="61" w:unhideWhenUsed="0"/>
-    <w:lsdException w:name="Light Grid Accent 6" w:semiHidden="0" w:uiPriority="62" w:unhideWhenUsed="0"/>
-    <w:lsdException w:name="Medium Shading 1 Accent 6" w:semiHidden="0" w:uiPriority="63" w:unhideWhenUsed="0"/>
-    <w:lsdException w:name="Medium Shading 2 Accent 6" w:semiHidden="0" w:uiPriority="64" w:unhideWhenUsed="0"/>
-    <w:lsdException w:name="Medium List 1 Accent 6" w:semiHidden="0" w:uiPriority="65" w:unhideWhenUsed="0"/>
-    <w:lsdException w:name="Medium List 2 Accent 6" w:semiHidden="0" w:uiPriority="66" w:unhideWhenUsed="0"/>
-    <w:lsdException w:name="Medium Grid 1 Accent 6" w:semiHidden="0" w:uiPriority="67" w:unhideWhenUsed="0"/>
-    <w:lsdException w:name="Medium Grid 2 Accent 6" w:semiHidden="0" w:uiPriority="68" w:unhideWhenUsed="0"/>
-    <w:lsdException w:name="Medium Grid 3 Accent 6" w:semiHidden="0" w:uiPriority="69" w:unhideWhenUsed="0"/>
-    <w:lsdException w:name="Dark List Accent 6" w:semiHidden="0" w:uiPriority="70" w:unhideWhenUsed="0"/>
-    <w:lsdException w:name="Colorful Shading Accent 6" w:semiHidden="0" w:uiPriority="71" w:unhideWhenUsed="0"/>
-    <w:lsdException w:name="Colorful List Accent 6" w:semiHidden="0" w:uiPriority="72" w:unhideWhenUsed="0"/>
-    <w:lsdException w:name="Colorful Grid Accent 6" w:semiHidden="0" w:uiPriority="73" w:unhideWhenUsed="0"/>
-    <w:lsdException w:name="Subtle Emphasis" w:semiHidden="0" w:uiPriority="19" w:unhideWhenUsed="0" w:qFormat="1"/>
-    <w:lsdException w:name="Intense Emphasis" w:semiHidden="0" w:uiPriority="21" w:unhideWhenUsed="0" w:qFormat="1"/>
-    <w:lsdException w:name="Subtle Reference" w:semiHidden="0" w:uiPriority="31" w:unhideWhenUsed="0" w:qFormat="1"/>
-    <w:lsdException w:name="Intense Reference" w:semiHidden="0" w:uiPriority="32" w:unhideWhenUsed="0" w:qFormat="1"/>
-    <w:lsdException w:name="Book Title" w:semiHidden="0" w:uiPriority="33" w:unhideWhenUsed="0" w:qFormat="1"/>
-    <w:lsdException w:name="Bibliography" w:uiPriority="37"/>
-    <w:lsdException w:name="TOC Heading" w:uiPriority="39" w:qFormat="1"/>
-  </w:latentStyles>
-  <w:style w:type="paragraph" w:default="1" w:styleId="Normalny">
-    <w:name w:val="Normal"/>
-    <w:qFormat/>
-  </w:style>
-  <w:style w:type="character" w:default="1" w:styleId="Domylnaczcionkaakapitu">
-    <w:name w:val="Default Paragraph Font"/>
-    <w:uiPriority w:val="1"/>
-    <w:semiHidden/>
-    <w:unhideWhenUsed/>
-  </w:style>
-  <w:style w:type="table" w:default="1" w:styleId="Standardowy">
-    <w:name w:val="Normal Table"/>
-    <w:uiPriority w:val="99"/>
-    <w:semiHidden/>
-    <w:unhideWhenUsed/>
-    <w:tblPr>
-      <w:tblInd w:w="0" w:type="dxa"/>
-      <w:tblCellMar>
-        <w:top w:w="0" w:type="dxa"/>
-        <w:left w:w="108" w:type="dxa"/>
-        <w:bottom w:w="0" w:type="dxa"/>
-        <w:right w:w="108" w:type="dxa"/>
-      </w:tblCellMar>
-    </w:tblPr>
-  </w:style>
-  <w:style w:type="numbering" w:default="1" w:styleId="Bezlisty">
-    <w:name w:val="No List"/>
-    <w:uiPriority w:val="99"/>
-    <w:semiHidden/>
-    <w:unhideWhenUsed/>
-  </w:style>
-</w:styles>
-</file>
-
-<file path=word/glossary/stylesWithEffects.xml><?xml version="1.0" encoding="utf-8"?>
-<w:styles xmlns:wpc="http://schemas.microsoft.com/office/word/2010/wordprocessingCanvas" xmlns:mc="http://schemas.openxmlformats.org/markup-compatibility/2006" xmlns:o="urn:schemas-microsoft-com:office:office" xmlns:r="http://schemas.openxmlformats.org/officeDocument/2006/relationships" xmlns:m="http://schemas.openxmlformats.org/officeDocument/2006/math" xmlns:v="urn:schemas-microsoft-com:vml" xmlns:wp14="http://schemas.microsoft.com/office/word/2010/wordprocessingDrawing" xmlns:wp="http://schemas.openxmlformats.org/drawingml/2006/wordprocessingDrawing" xmlns:w10="urn:schemas-microsoft-com:office:word" xmlns:w="http://schemas.openxmlformats.org/wordprocessingml/2006/main" xmlns:w14="http://schemas.microsoft.com/office/word/2010/wordml" xmlns:wpg="http://schemas.microsoft.com/office/word/2010/wordprocessingGroup" xmlns:wpi="http://schemas.microsoft.com/office/word/2010/wordprocessingInk" xmlns:wne="http://schemas.microsoft.com/office/word/2006/wordml" xmlns:wps="http://schemas.microsoft.com/office/word/2010/wordprocessingShape" mc:Ignorable="w14 wp14">
-  <w:docDefaults>
-    <w:rPrDefault>
-      <w:rPr>
-        <w:rFonts w:asciiTheme="minorHAnsi" w:eastAsiaTheme="minorEastAsia" w:hAnsiTheme="minorHAnsi" w:cstheme="minorBidi"/>
-        <w:sz w:val="22"/>
-        <w:szCs w:val="22"/>
-        <w:lang w:val="pl-PL" w:eastAsia="pl-PL" w:bidi="ar-SA"/>
-      </w:rPr>
-    </w:rPrDefault>
-    <w:pPrDefault>
-      <w:pPr>
-        <w:spacing w:after="200" w:line="276" w:lineRule="auto"/>
-      </w:pPr>
-    </w:pPrDefault>
-  </w:docDefaults>
-  <w:latentStyles w:defLockedState="0" w:defUIPriority="99" w:defSemiHidden="1" w:defUnhideWhenUsed="1" w:defQFormat="0" w:count="267">
-    <w:lsdException w:name="Normal" w:semiHidden="0" w:uiPriority="0" w:unhideWhenUsed="0" w:qFormat="1"/>
-    <w:lsdException w:name="heading 1" w:semiHidden="0" w:uiPriority="9" w:unhideWhenUsed="0" w:qFormat="1"/>
-    <w:lsdException w:name="heading 2" w:uiPriority="9" w:qFormat="1"/>
-    <w:lsdException w:name="heading 3" w:uiPriority="9" w:qFormat="1"/>
-    <w:lsdException w:name="heading 4" w:uiPriority="9" w:qFormat="1"/>
-    <w:lsdException w:name="heading 5" w:uiPriority="9" w:qFormat="1"/>
-    <w:lsdException w:name="heading 6" w:uiPriority="9" w:qFormat="1"/>
-    <w:lsdException w:name="heading 7" w:uiPriority="9" w:qFormat="1"/>
-    <w:lsdException w:name="heading 8" w:uiPriority="9" w:qFormat="1"/>
-    <w:lsdException w:name="heading 9" w:uiPriority="9" w:qFormat="1"/>
-    <w:lsdException w:name="toc 1" w:uiPriority="39"/>
-    <w:lsdException w:name="toc 2" w:uiPriority="39"/>
-    <w:lsdException w:name="toc 3" w:uiPriority="39"/>
-    <w:lsdException w:name="toc 4" w:uiPriority="39"/>
-    <w:lsdException w:name="toc 5" w:uiPriority="39"/>
-    <w:lsdException w:name="toc 6" w:uiPriority="39"/>
-    <w:lsdException w:name="toc 7" w:uiPriority="39"/>
-    <w:lsdException w:name="toc 8" w:uiPriority="39"/>
-    <w:lsdException w:name="toc 9" w:uiPriority="39"/>
-    <w:lsdException w:name="caption" w:uiPriority="35" w:qFormat="1"/>
-    <w:lsdException w:name="Title" w:semiHidden="0" w:uiPriority="10" w:unhideWhenUsed="0" w:qFormat="1"/>
-    <w:lsdException w:name="Default Paragraph Font" w:uiPriority="1"/>
-    <w:lsdException w:name="Subtitle" w:semiHidden="0" w:uiPriority="11" w:unhideWhenUsed="0" w:qFormat="1"/>
-    <w:lsdException w:name="Strong" w:semiHidden="0" w:uiPriority="22" w:unhideWhenUsed="0" w:qFormat="1"/>
-    <w:lsdException w:name="Emphasis" w:semiHidden="0" w:uiPriority="20" w:unhideWhenUsed="0" w:qFormat="1"/>
-    <w:lsdException w:name="Table Grid" w:semiHidden="0" w:uiPriority="59" w:unhideWhenUsed="0"/>
-    <w:lsdException w:name="Placeholder Text" w:unhideWhenUsed="0"/>
-    <w:lsdException w:name="No Spacing" w:semiHidden="0" w:uiPriority="1" w:unhideWhenUsed="0" w:qFormat="1"/>
-    <w:lsdException w:name="Light Shading" w:semiHidden="0" w:uiPriority="60" w:unhideWhenUsed="0"/>
-    <w:lsdException w:name="Light List" w:semiHidden="0" w:uiPriority="61" w:unhideWhenUsed="0"/>
-    <w:lsdException w:name="Light Grid" w:semiHidden="0" w:uiPriority="62" w:unhideWhenUsed="0"/>
-    <w:lsdException w:name="Medium Shading 1" w:semiHidden="0" w:uiPriority="63" w:unhideWhenUsed="0"/>
-    <w:lsdException w:name="Medium Shading 2" w:semiHidden="0" w:uiPriority="64" w:unhideWhenUsed="0"/>
-    <w:lsdException w:name="Medium List 1" w:semiHidden="0" w:uiPriority="65" w:unhideWhenUsed="0"/>
-    <w:lsdException w:name="Medium List 2" w:semiHidden="0" w:uiPriority="66" w:unhideWhenUsed="0"/>
-    <w:lsdException w:name="Medium Grid 1" w:semiHidden="0" w:uiPriority="67" w:unhideWhenUsed="0"/>
-    <w:lsdException w:name="Medium Grid 2" w:semiHidden="0" w:uiPriority="68" w:unhideWhenUsed="0"/>
-    <w:lsdException w:name="Medium Grid 3" w:semiHidden="0" w:uiPriority="69" w:unhideWhenUsed="0"/>
-    <w:lsdException w:name="Dark List" w:semiHidden="0" w:uiPriority="70" w:unhideWhenUsed="0"/>
-    <w:lsdException w:name="Colorful Shading" w:semiHidden="0" w:uiPriority="71" w:unhideWhenUsed="0"/>
-    <w:lsdException w:name="Colorful List" w:semiHidden="0" w:uiPriority="72" w:unhideWhenUsed="0"/>
-    <w:lsdException w:name="Colorful Grid" w:semiHidden="0" w:uiPriority="73" w:unhideWhenUsed="0"/>
-    <w:lsdException w:name="Light Shading Accent 1" w:semiHidden="0" w:uiPriority="60" w:unhideWhenUsed="0"/>
-    <w:lsdException w:name="Light List Accent 1" w:semiHidden="0" w:uiPriority="61" w:unhideWhenUsed="0"/>
-    <w:lsdException w:name="Light Grid Accent 1" w:semiHidden="0" w:uiPriority="62" w:unhideWhenUsed="0"/>
-    <w:lsdException w:name="Medium Shading 1 Accent 1" w:semiHidden="0" w:uiPriority="63" w:unhideWhenUsed="0"/>
-    <w:lsdException w:name="Medium Shading 2 Accent 1" w:semiHidden="0" w:uiPriority="64" w:unhideWhenUsed="0"/>
-    <w:lsdException w:name="Medium List 1 Accent 1" w:semiHidden="0" w:uiPriority="65" w:unhideWhenUsed="0"/>
-    <w:lsdException w:name="Revision" w:unhideWhenUsed="0"/>
-    <w:lsdException w:name="List Paragraph" w:semiHidden="0" w:uiPriority="34" w:unhideWhenUsed="0" w:qFormat="1"/>
-    <w:lsdException w:name="Quote" w:semiHidden="0" w:uiPriority="29" w:unhideWhenUsed="0" w:qFormat="1"/>
-    <w:lsdException w:name="Intense Quote" w:semiHidden="0" w:uiPriority="30" w:unhideWhenUsed="0" w:qFormat="1"/>
-    <w:lsdException w:name="Medium List 2 Accent 1" w:semiHidden="0" w:uiPriority="66" w:unhideWhenUsed="0"/>
-    <w:lsdException w:name="Medium Grid 1 Accent 1" w:semiHidden="0" w:uiPriority="67" w:unhideWhenUsed="0"/>
-    <w:lsdException w:name="Medium Grid 2 Accent 1" w:semiHidden="0" w:uiPriority="68" w:unhideWhenUsed="0"/>
-    <w:lsdException w:name="Medium Grid 3 Accent 1" w:semiHidden="0" w:uiPriority="69" w:unhideWhenUsed="0"/>
-    <w:lsdException w:name="Dark List Accent 1" w:semiHidden="0" w:uiPriority="70" w:unhideWhenUsed="0"/>
-    <w:lsdException w:name="Colorful Shading Accent 1" w:semiHidden="0" w:uiPriority="71" w:unhideWhenUsed="0"/>
-    <w:lsdException w:name="Colorful List Accent 1" w:semiHidden="0" w:uiPriority="72" w:unhideWhenUsed="0"/>
-    <w:lsdException w:name="Colorful Grid Accent 1" w:semiHidden="0" w:uiPriority="73" w:unhideWhenUsed="0"/>
-    <w:lsdException w:name="Light Shading Accent 2" w:semiHidden="0" w:uiPriority="60" w:unhideWhenUsed="0"/>
-    <w:lsdException w:name="Light List Accent 2" w:semiHidden="0" w:uiPriority="61" w:unhideWhenUsed="0"/>
-    <w:lsdException w:name="Light Grid Accent 2" w:semiHidden="0" w:uiPriority="62" w:unhideWhenUsed="0"/>
-    <w:lsdException w:name="Medium Shading 1 Accent 2" w:semiHidden="0" w:uiPriority="63" w:unhideWhenUsed="0"/>
-    <w:lsdException w:name="Medium Shading 2 Accent 2" w:semiHidden="0" w:uiPriority="64" w:unhideWhenUsed="0"/>
-    <w:lsdException w:name="Medium List 1 Accent 2" w:semiHidden="0" w:uiPriority="65" w:unhideWhenUsed="0"/>
-    <w:lsdException w:name="Medium List 2 Accent 2" w:semiHidden="0" w:uiPriority="66" w:unhideWhenUsed="0"/>
-    <w:lsdException w:name="Medium Grid 1 Accent 2" w:semiHidden="0" w:uiPriority="67" w:unhideWhenUsed="0"/>
-    <w:lsdException w:name="Medium Grid 2 Accent 2" w:semiHidden="0" w:uiPriority="68" w:unhideWhenUsed="0"/>
-    <w:lsdException w:name="Medium Grid 3 Accent 2" w:semiHidden="0" w:uiPriority="69" w:unhideWhenUsed="0"/>
-    <w:lsdException w:name="Dark List Accent 2" w:semiHidden="0" w:uiPriority="70" w:unhideWhenUsed="0"/>
-    <w:lsdException w:name="Colorful Shading Accent 2" w:semiHidden="0" w:uiPriority="71" w:unhideWhenUsed="0"/>
-    <w:lsdException w:name="Colorful List Accent 2" w:semiHidden="0" w:uiPriority="72" w:unhideWhenUsed="0"/>
-    <w:lsdException w:name="Colorful Grid Accent 2" w:semiHidden="0" w:uiPriority="73" w:unhideWhenUsed="0"/>
-    <w:lsdException w:name="Light Shading Accent 3" w:semiHidden="0" w:uiPriority="60" w:unhideWhenUsed="0"/>
-    <w:lsdException w:name="Light List Accent 3" w:semiHidden="0" w:uiPriority="61" w:unhideWhenUsed="0"/>
-    <w:lsdException w:name="Light Grid Accent 3" w:semiHidden="0" w:uiPriority="62" w:unhideWhenUsed="0"/>
-    <w:lsdException w:name="Medium Shading 1 Accent 3" w:semiHidden="0" w:uiPriority="63" w:unhideWhenUsed="0"/>
-    <w:lsdException w:name="Medium Shading 2 Accent 3" w:semiHidden="0" w:uiPriority="64" w:unhideWhenUsed="0"/>
-    <w:lsdException w:name="Medium List 1 Accent 3" w:semiHidden="0" w:uiPriority="65" w:unhideWhenUsed="0"/>
-    <w:lsdException w:name="Medium List 2 Accent 3" w:semiHidden="0" w:uiPriority="66" w:unhideWhenUsed="0"/>
-    <w:lsdException w:name="Medium Grid 1 Accent 3" w:semiHidden="0" w:uiPriority="67" w:unhideWhenUsed="0"/>
-    <w:lsdException w:name="Medium Grid 2 Accent 3" w:semiHidden="0" w:uiPriority="68" w:unhideWhenUsed="0"/>
-    <w:lsdException w:name="Medium Grid 3 Accent 3" w:semiHidden="0" w:uiPriority="69" w:unhideWhenUsed="0"/>
-    <w:lsdException w:name="Dark List Accent 3" w:semiHidden="0" w:uiPriority="70" w:unhideWhenUsed="0"/>
-    <w:lsdException w:name="Colorful Shading Accent 3" w:semiHidden="0" w:uiPriority="71" w:unhideWhenUsed="0"/>
-    <w:lsdException w:name="Colorful List Accent 3" w:semiHidden="0" w:uiPriority="72" w:unhideWhenUsed="0"/>
-    <w:lsdException w:name="Colorful Grid Accent 3" w:semiHidden="0" w:uiPriority="73" w:unhideWhenUsed="0"/>
-    <w:lsdException w:name="Light Shading Accent 4" w:semiHidden="0" w:uiPriority="60" w:unhideWhenUsed="0"/>
-    <w:lsdException w:name="Light List Accent 4" w:semiHidden="0" w:uiPriority="61" w:unhideWhenUsed="0"/>
-    <w:lsdException w:name="Light Grid Accent 4" w:semiHidden="0" w:uiPriority="62" w:unhideWhenUsed="0"/>
-    <w:lsdException w:name="Medium Shading 1 Accent 4" w:semiHidden="0" w:uiPriority="63" w:unhideWhenUsed="0"/>
-    <w:lsdException w:name="Medium Shading 2 Accent 4" w:semiHidden="0" w:uiPriority="64" w:unhideWhenUsed="0"/>
-    <w:lsdException w:name="Medium List 1 Accent 4" w:semiHidden="0" w:uiPriority="65" w:unhideWhenUsed="0"/>
-    <w:lsdException w:name="Medium List 2 Accent 4" w:semiHidden="0" w:uiPriority="66" w:unhideWhenUsed="0"/>
-    <w:lsdException w:name="Medium Grid 1 Accent 4" w:semiHidden="0" w:uiPriority="67" w:unhideWhenUsed="0"/>
-    <w:lsdException w:name="Medium Grid 2 Accent 4" w:semiHidden="0" w:uiPriority="68" w:unhideWhenUsed="0"/>
-    <w:lsdException w:name="Medium Grid 3 Accent 4" w:semiHidden="0" w:uiPriority="69" w:unhideWhenUsed="0"/>
-    <w:lsdException w:name="Dark List Accent 4" w:semiHidden="0" w:uiPriority="70" w:unhideWhenUsed="0"/>
-    <w:lsdException w:name="Colorful Shading Accent 4" w:semiHidden="0" w:uiPriority="71" w:unhideWhenUsed="0"/>
-    <w:lsdException w:name="Colorful List Accent 4" w:semiHidden="0" w:uiPriority="72" w:unhideWhenUsed="0"/>
-    <w:lsdException w:name="Colorful Grid Accent 4" w:semiHidden="0" w:uiPriority="73" w:unhideWhenUsed="0"/>
-    <w:lsdException w:name="Light Shading Accent 5" w:semiHidden="0" w:uiPriority="60" w:unhideWhenUsed="0"/>
-    <w:lsdException w:name="Light List Accent 5" w:semiHidden="0" w:uiPriority="61" w:unhideWhenUsed="0"/>
-    <w:lsdException w:name="Light Grid Accent 5" w:semiHidden="0" w:uiPriority="62" w:unhideWhenUsed="0"/>
-    <w:lsdException w:name="Medium Shading 1 Accent 5" w:semiHidden="0" w:uiPriority="63" w:unhideWhenUsed="0"/>
-    <w:lsdException w:name="Medium Shading 2 Accent 5" w:semiHidden="0" w:uiPriority="64" w:unhideWhenUsed="0"/>
-    <w:lsdException w:name="Medium List 1 Accent 5" w:semiHidden="0" w:uiPriority="65" w:unhideWhenUsed="0"/>
-    <w:lsdException w:name="Medium List 2 Accent 5" w:semiHidden="0" w:uiPriority="66" w:unhideWhenUsed="0"/>
-    <w:lsdException w:name="Medium Grid 1 Accent 5" w:semiHidden="0" w:uiPriority="67" w:unhideWhenUsed="0"/>
-    <w:lsdException w:name="Medium Grid 2 Accent 5" w:semiHidden="0" w:uiPriority="68" w:unhideWhenUsed="0"/>
-    <w:lsdException w:name="Medium Grid 3 Accent 5" w:semiHidden="0" w:uiPriority="69" w:unhideWhenUsed="0"/>
-    <w:lsdException w:name="Dark List Accent 5" w:semiHidden="0" w:uiPriority="70" w:unhideWhenUsed="0"/>
-    <w:lsdException w:name="Colorful Shading Accent 5" w:semiHidden="0" w:uiPriority="71" w:unhideWhenUsed="0"/>
-    <w:lsdException w:name="Colorful List Accent 5" w:semiHidden="0" w:uiPriority="72" w:unhideWhenUsed="0"/>
-    <w:lsdException w:name="Colorful Grid Accent 5" w:semiHidden="0" w:uiPriority="73" w:unhideWhenUsed="0"/>
-    <w:lsdException w:name="Light Shading Accent 6" w:semiHidden="0" w:uiPriority="60" w:unhideWhenUsed="0"/>
-    <w:lsdException w:name="Light List Accent 6" w:semiHidden="0" w:uiPriority="61" w:unhideWhenUsed="0"/>
-    <w:lsdException w:name="Light Grid Accent 6" w:semiHidden="0" w:uiPriority="62" w:unhideWhenUsed="0"/>
-    <w:lsdException w:name="Medium Shading 1 Accent 6" w:semiHidden="0" w:uiPriority="63" w:unhideWhenUsed="0"/>
-    <w:lsdException w:name="Medium Shading 2 Accent 6" w:semiHidden="0" w:uiPriority="64" w:unhideWhenUsed="0"/>
-    <w:lsdException w:name="Medium List 1 Accent 6" w:semiHidden="0" w:uiPriority="65" w:unhideWhenUsed="0"/>
-    <w:lsdException w:name="Medium List 2 Accent 6" w:semiHidden="0" w:uiPriority="66" w:unhideWhenUsed="0"/>
-    <w:lsdException w:name="Medium Grid 1 Accent 6" w:semiHidden="0" w:uiPriority="67" w:unhideWhenUsed="0"/>
-    <w:lsdException w:name="Medium Grid 2 Accent 6" w:semiHidden="0" w:uiPriority="68" w:unhideWhenUsed="0"/>
-    <w:lsdException w:name="Medium Grid 3 Accent 6" w:semiHidden="0" w:uiPriority="69" w:unhideWhenUsed="0"/>
-    <w:lsdException w:name="Dark List Accent 6" w:semiHidden="0" w:uiPriority="70" w:unhideWhenUsed="0"/>
-    <w:lsdException w:name="Colorful Shading Accent 6" w:semiHidden="0" w:uiPriority="71" w:unhideWhenUsed="0"/>
-    <w:lsdException w:name="Colorful List Accent 6" w:semiHidden="0" w:uiPriority="72" w:unhideWhenUsed="0"/>
-    <w:lsdException w:name="Colorful Grid Accent 6" w:semiHidden="0" w:uiPriority="73" w:unhideWhenUsed="0"/>
-    <w:lsdException w:name="Subtle Emphasis" w:semiHidden="0" w:uiPriority="19" w:unhideWhenUsed="0" w:qFormat="1"/>
-    <w:lsdException w:name="Intense Emphasis" w:semiHidden="0" w:uiPriority="21" w:unhideWhenUsed="0" w:qFormat="1"/>
-    <w:lsdException w:name="Subtle Reference" w:semiHidden="0" w:uiPriority="31" w:unhideWhenUsed="0" w:qFormat="1"/>
-    <w:lsdException w:name="Intense Reference" w:semiHidden="0" w:uiPriority="32" w:unhideWhenUsed="0" w:qFormat="1"/>
-    <w:lsdException w:name="Book Title" w:semiHidden="0" w:uiPriority="33" w:unhideWhenUsed="0" w:qFormat="1"/>
-    <w:lsdException w:name="Bibliography" w:uiPriority="37"/>
-    <w:lsdException w:name="TOC Heading" w:uiPriority="39" w:qFormat="1"/>
-  </w:latentStyles>
-  <w:style w:type="paragraph" w:default="1" w:styleId="Normalny">
-    <w:name w:val="Normal"/>
-    <w:qFormat/>
-  </w:style>
-  <w:style w:type="character" w:default="1" w:styleId="Domylnaczcionkaakapitu">
-    <w:name w:val="Default Paragraph Font"/>
-    <w:uiPriority w:val="1"/>
-    <w:semiHidden/>
-    <w:unhideWhenUsed/>
-  </w:style>
-  <w:style w:type="table" w:default="1" w:styleId="Standardowy">
-    <w:name w:val="Normal Table"/>
-    <w:uiPriority w:val="99"/>
-    <w:semiHidden/>
-    <w:unhideWhenUsed/>
-    <w:tblPr>
-      <w:tblInd w:w="0" w:type="dxa"/>
-      <w:tblCellMar>
-        <w:top w:w="0" w:type="dxa"/>
-        <w:left w:w="108" w:type="dxa"/>
-        <w:bottom w:w="0" w:type="dxa"/>
-        <w:right w:w="108" w:type="dxa"/>
-      </w:tblCellMar>
-    </w:tblPr>
-  </w:style>
-  <w:style w:type="numbering" w:default="1" w:styleId="Bezlisty">
-    <w:name w:val="No List"/>
-    <w:uiPriority w:val="99"/>
-    <w:semiHidden/>
-    <w:unhideWhenUsed/>
-  </w:style>
-</w:styles>
-</file>
-
-<file path=word/glossary/webSettings.xml><?xml version="1.0" encoding="utf-8"?>
-<w:webSettings xmlns:mc="http://schemas.openxmlformats.org/markup-compatibility/2006" xmlns:r="http://schemas.openxmlformats.org/officeDocument/2006/relationships" xmlns:w="http://schemas.openxmlformats.org/wordprocessingml/2006/main" xmlns:w14="http://schemas.microsoft.com/office/word/2010/wordml" mc:Ignorable="w14"/>
-</file>
-
 <file path=word/theme/theme1.xml><?xml version="1.0" encoding="utf-8"?>
 <a:theme xmlns:a="http://schemas.openxmlformats.org/drawingml/2006/main" name="Office Theme">
   <a:themeElements>
@@ -21326,7 +21115,7 @@
   <a:extraClrSchemeLst/>
   <a:extLst>
     <a:ext uri="{05A4C25C-085E-4340-85A3-A5531E510DB2}">
-      <thm15:themeFamily xmlns:thm15="http://schemas.microsoft.com/office/thememl/2012/main" xmlns="" name="Office Theme" id="{62F939B6-93AF-4DB8-9C6B-D6C7DFDC589F}" vid="{4A3C46E8-61CC-4603-A589-7422A47A8E4A}"/>
+      <thm15:themeFamily xmlns="" xmlns:thm15="http://schemas.microsoft.com/office/thememl/2012/main" name="Office Theme" id="{62F939B6-93AF-4DB8-9C6B-D6C7DFDC589F}" vid="{4A3C46E8-61CC-4603-A589-7422A47A8E4A}"/>
     </a:ext>
   </a:extLst>
 </a:theme>
@@ -21478,7 +21267,7 @@
       </b:BookAuthor>
     </b:Author>
     <b:Publisher>Pearson Education</b:Publisher>
-    <b:RefOrder>11</b:RefOrder>
+    <b:RefOrder>13</b:RefOrder>
   </b:Source>
   <b:Source>
     <b:Tag>htt10</b:Tag>
@@ -21493,7 +21282,7 @@
         </b:NameList>
       </b:Author>
     </b:Author>
-    <b:RefOrder>16</b:RefOrder>
+    <b:RefOrder>19</b:RefOrder>
   </b:Source>
   <b:Source>
     <b:Tag>htt11</b:Tag>
@@ -21508,7 +21297,7 @@
         </b:NameList>
       </b:Author>
     </b:Author>
-    <b:RefOrder>17</b:RefOrder>
+    <b:RefOrder>20</b:RefOrder>
   </b:Source>
   <b:Source>
     <b:Tag>htt12</b:Tag>
@@ -21523,14 +21312,14 @@
         </b:NameList>
       </b:Author>
     </b:Author>
-    <b:RefOrder>18</b:RefOrder>
+    <b:RefOrder>21</b:RefOrder>
   </b:Source>
   <b:Source>
     <b:Tag>t</b:Tag>
     <b:SourceType>InternetSite</b:SourceType>
     <b:Guid>{FCDD620B-9CFC-4DC4-B3A6-19E0E256C80F}</b:Guid>
     <b:Title>https://alvinalexander.com/scala/fp-book/benefits-of-pure-functions</b:Title>
-    <b:RefOrder>19</b:RefOrder>
+    <b:RefOrder>22</b:RefOrder>
   </b:Source>
   <b:Source>
     <b:Tag>htt16</b:Tag>
@@ -21545,7 +21334,7 @@
         </b:NameList>
       </b:Author>
     </b:Author>
-    <b:RefOrder>12</b:RefOrder>
+    <b:RefOrder>14</b:RefOrder>
   </b:Source>
   <b:Source>
     <b:Tag>16htt</b:Tag>
@@ -21560,7 +21349,7 @@
         </b:NameList>
       </b:Author>
     </b:Author>
-    <b:RefOrder>13</b:RefOrder>
+    <b:RefOrder>15</b:RefOrder>
   </b:Source>
   <b:Source>
     <b:Tag>hof</b:Tag>
@@ -21575,7 +21364,7 @@
         </b:NameList>
       </b:Author>
     </b:Author>
-    <b:RefOrder>14</b:RefOrder>
+    <b:RefOrder>16</b:RefOrder>
   </b:Source>
   <b:Source>
     <b:Tag>FP</b:Tag>
@@ -21590,7 +21379,7 @@
         </b:NameList>
       </b:Author>
     </b:Author>
-    <b:RefOrder>15</b:RefOrder>
+    <b:RefOrder>17</b:RefOrder>
   </b:Source>
   <b:Source>
     <b:Tag>htt13</b:Tag>
@@ -21605,13 +21394,58 @@
         </b:NameList>
       </b:Author>
     </b:Author>
+    <b:RefOrder>11</b:RefOrder>
+  </b:Source>
+  <b:Source>
+    <b:Tag>htt14</b:Tag>
+    <b:SourceType>InternetSite</b:SourceType>
+    <b:Guid>{B5ABE461-6C36-4713-AEDA-1560DE6297AE}</b:Guid>
+    <b:Author>
+      <b:Author>
+        <b:NameList>
+          <b:Person>
+            <b:Last>http://reactivex.io/intro.html</b:Last>
+          </b:Person>
+        </b:NameList>
+      </b:Author>
+    </b:Author>
     <b:RefOrder>10</b:RefOrder>
+  </b:Source>
+  <b:Source>
+    <b:Tag>htt15</b:Tag>
+    <b:SourceType>InternetSite</b:SourceType>
+    <b:Guid>{B95C7600-6334-43CE-B84E-6592599BC93D}</b:Guid>
+    <b:Author>
+      <b:Author>
+        <b:NameList>
+          <b:Person>
+            <b:Last>https://github.com/ReactiveX/RxJava/blob/2.x/docs/Creating-Observables.md</b:Last>
+          </b:Person>
+        </b:NameList>
+      </b:Author>
+    </b:Author>
+    <b:RefOrder>12</b:RefOrder>
+  </b:Source>
+  <b:Source>
+    <b:Tag>htt21</b:Tag>
+    <b:SourceType>InternetSite</b:SourceType>
+    <b:Guid>{1BD728C7-5E88-4948-BE38-3D107E4B59E1}</b:Guid>
+    <b:Author>
+      <b:Author>
+        <b:NameList>
+          <b:Person>
+            <b:Last>http://reactivex.io/documentation/scheduler.html</b:Last>
+          </b:Person>
+        </b:NameList>
+      </b:Author>
+    </b:Author>
+    <b:RefOrder>18</b:RefOrder>
   </b:Source>
 </b:Sources>
 </file>
 
 <file path=customXml/itemProps1.xml><?xml version="1.0" encoding="utf-8"?>
-<ds:datastoreItem xmlns:ds="http://schemas.openxmlformats.org/officeDocument/2006/customXml" ds:itemID="{C0981AF0-86B5-4649-81AD-7042A1748862}">
+<ds:datastoreItem xmlns:ds="http://schemas.openxmlformats.org/officeDocument/2006/customXml" ds:itemID="{C4DCF618-248D-4631-8755-B5622FA3CE9C}">
   <ds:schemaRefs>
     <ds:schemaRef ds:uri="http://schemas.openxmlformats.org/officeDocument/2006/bibliography"/>
   </ds:schemaRefs>

</xml_diff>